<commit_message>
File prepared for the translator and fix some bugs from TS and random fixes
</commit_message>
<xml_diff>
--- a/test/HT_test_spec.docx
+++ b/test/HT_test_spec.docx
@@ -30,12 +30,17 @@
       <w:r>
         <w:t xml:space="preserve"> com</w:t>
       </w:r>
-      <w:bookmarkStart w:id="1" w:name="_GoBack"/>
       <w:bookmarkEnd w:id="0"/>
-      <w:bookmarkEnd w:id="1"/>
     </w:p>
     <w:sdt>
       <w:sdtPr>
+        <w:rPr>
+          <w:rFonts w:asciiTheme="minorHAnsi" w:eastAsiaTheme="minorHAnsi" w:hAnsiTheme="minorHAnsi" w:cstheme="minorBidi"/>
+          <w:color w:val="auto"/>
+          <w:sz w:val="22"/>
+          <w:szCs w:val="22"/>
+          <w:lang w:val="en-GB"/>
+        </w:rPr>
         <w:id w:val="1103382360"/>
         <w:docPartObj>
           <w:docPartGallery w:val="Table of Contents"/>
@@ -44,14 +49,9 @@
       </w:sdtPr>
       <w:sdtEndPr>
         <w:rPr>
-          <w:rFonts w:asciiTheme="minorHAnsi" w:eastAsiaTheme="minorHAnsi" w:hAnsiTheme="minorHAnsi" w:cstheme="minorBidi"/>
           <w:b/>
           <w:bCs/>
           <w:noProof/>
-          <w:color w:val="auto"/>
-          <w:sz w:val="22"/>
-          <w:szCs w:val="22"/>
-          <w:lang w:val="en-GB"/>
         </w:rPr>
       </w:sdtEndPr>
       <w:sdtContent>
@@ -1740,7 +1740,7 @@
           <w:lang w:val="sv-SE"/>
         </w:rPr>
       </w:pPr>
-      <w:bookmarkStart w:id="2" w:name="_Toc44021823"/>
+      <w:bookmarkStart w:id="1" w:name="_Toc44021823"/>
       <w:r>
         <w:rPr>
           <w:lang w:val="sv-SE"/>
@@ -1753,7 +1753,7 @@
         </w:rPr>
         <w:t>Header</w:t>
       </w:r>
-      <w:bookmarkEnd w:id="2"/>
+      <w:bookmarkEnd w:id="1"/>
     </w:p>
     <w:p>
       <w:pPr>
@@ -2580,7 +2580,7 @@
           <w:lang w:val="sv-SE"/>
         </w:rPr>
       </w:pPr>
-      <w:bookmarkStart w:id="3" w:name="_Toc44021824"/>
+      <w:bookmarkStart w:id="2" w:name="_Toc44021824"/>
       <w:r>
         <w:rPr>
           <w:lang w:val="sv-SE"/>
@@ -2593,7 +2593,7 @@
         </w:rPr>
         <w:t>Logged-in top header</w:t>
       </w:r>
-      <w:bookmarkEnd w:id="3"/>
+      <w:bookmarkEnd w:id="2"/>
     </w:p>
     <w:p>
       <w:pPr>
@@ -3627,14 +3627,14 @@
       <w:r>
         <w:t xml:space="preserve">            </w:t>
       </w:r>
-      <w:bookmarkStart w:id="4" w:name="_Toc44021825"/>
+      <w:bookmarkStart w:id="3" w:name="_Toc44021825"/>
       <w:r>
         <w:t xml:space="preserve">3) </w:t>
       </w:r>
       <w:r>
         <w:t>Lower header</w:t>
       </w:r>
-      <w:bookmarkEnd w:id="4"/>
+      <w:bookmarkEnd w:id="3"/>
     </w:p>
     <w:p>
       <w:r>
@@ -6256,11 +6256,11 @@
       <w:r>
         <w:t xml:space="preserve">        </w:t>
       </w:r>
-      <w:bookmarkStart w:id="5" w:name="_Toc44021826"/>
+      <w:bookmarkStart w:id="4" w:name="_Toc44021826"/>
       <w:r>
         <w:t>4) Main Tab</w:t>
       </w:r>
-      <w:bookmarkEnd w:id="5"/>
+      <w:bookmarkEnd w:id="4"/>
     </w:p>
     <w:p>
       <w:r>
@@ -7902,7 +7902,7 @@
       <w:r>
         <w:t xml:space="preserve">    </w:t>
       </w:r>
-      <w:bookmarkStart w:id="6" w:name="_Toc44021827"/>
+      <w:bookmarkStart w:id="5" w:name="_Toc44021827"/>
       <w:r>
         <w:t>5) Index</w:t>
       </w:r>
@@ -7915,7 +7915,7 @@
       <w:r>
         <w:t>main column</w:t>
       </w:r>
-      <w:bookmarkEnd w:id="6"/>
+      <w:bookmarkEnd w:id="5"/>
     </w:p>
     <w:p>
       <w:r>
@@ -9810,14 +9810,14 @@
       <w:r>
         <w:t xml:space="preserve"> </w:t>
       </w:r>
-      <w:bookmarkStart w:id="7" w:name="_Toc44021828"/>
+      <w:bookmarkStart w:id="6" w:name="_Toc44021828"/>
       <w:r>
         <w:t>6)</w:t>
       </w:r>
       <w:r>
         <w:t xml:space="preserve"> Item view</w:t>
       </w:r>
-      <w:bookmarkEnd w:id="7"/>
+      <w:bookmarkEnd w:id="6"/>
     </w:p>
     <w:p>
       <w:r>
@@ -10974,11 +10974,11 @@
       <w:r>
         <w:t xml:space="preserve">         </w:t>
       </w:r>
-      <w:bookmarkStart w:id="8" w:name="_Toc44021829"/>
+      <w:bookmarkStart w:id="7" w:name="_Toc44021829"/>
       <w:r>
         <w:t>7)  Footer</w:t>
       </w:r>
-      <w:bookmarkEnd w:id="8"/>
+      <w:bookmarkEnd w:id="7"/>
     </w:p>
     <w:p>
       <w:r>
@@ -11909,14 +11909,14 @@
       <w:r>
         <w:t xml:space="preserve">        </w:t>
       </w:r>
-      <w:bookmarkStart w:id="9" w:name="_Toc44021830"/>
+      <w:bookmarkStart w:id="8" w:name="_Toc44021830"/>
       <w:r>
         <w:t xml:space="preserve">8) </w:t>
       </w:r>
       <w:r>
         <w:t>Register</w:t>
       </w:r>
-      <w:bookmarkEnd w:id="9"/>
+      <w:bookmarkEnd w:id="8"/>
     </w:p>
     <w:p>
       <w:r>
@@ -12359,6 +12359,8 @@
         <w:pStyle w:val="ListParagraph"/>
         <w:ind w:left="1440"/>
       </w:pPr>
+      <w:bookmarkStart w:id="9" w:name="_GoBack"/>
+      <w:bookmarkEnd w:id="9"/>
     </w:p>
     <w:p>
       <w:pPr>
@@ -12369,16 +12371,25 @@
         <w:t>8.3) Style (CSS)</w:t>
       </w:r>
       <w:r>
-        <w:t xml:space="preserve"> </w:t>
-      </w:r>
-      <w:r>
-        <w:t>(</w:t>
+        <w:t xml:space="preserve"> (</w:t>
       </w:r>
       <w:r>
         <w:rPr>
           <w:color w:val="FF0000"/>
         </w:rPr>
         <w:t>error, all screen size</w:t>
+      </w:r>
+      <w:r>
+        <w:rPr>
+          <w:color w:val="FF0000"/>
+        </w:rPr>
+        <w:t>----</w:t>
+      </w:r>
+      <w:r>
+        <w:rPr>
+          <w:color w:val="00B050"/>
+        </w:rPr>
+        <w:t>DONE</w:t>
       </w:r>
       <w:r>
         <w:t>)</w:t>
@@ -13188,10 +13199,7 @@
         <w:t>.3) Style (CSS)</w:t>
       </w:r>
       <w:r>
-        <w:t xml:space="preserve"> </w:t>
-      </w:r>
-      <w:r>
-        <w:t>(</w:t>
+        <w:t xml:space="preserve"> (</w:t>
       </w:r>
       <w:r>
         <w:rPr>
@@ -13928,10 +13936,7 @@
         <w:t>.3) Style (CSS)</w:t>
       </w:r>
       <w:r>
-        <w:t xml:space="preserve"> </w:t>
-      </w:r>
-      <w:r>
-        <w:t>(</w:t>
+        <w:t xml:space="preserve"> (</w:t>
       </w:r>
       <w:r>
         <w:rPr>
@@ -25064,10 +25069,7 @@
         <w:t xml:space="preserve">                   17.3) Style (CSS)</w:t>
       </w:r>
       <w:r>
-        <w:t xml:space="preserve"> </w:t>
-      </w:r>
-      <w:r>
-        <w:t>(</w:t>
+        <w:t xml:space="preserve"> (</w:t>
       </w:r>
       <w:r>
         <w:rPr>
@@ -28075,10 +28077,7 @@
         </w:rPr>
       </w:pPr>
       <w:r>
-        <w:t xml:space="preserve">                       20</w:t>
-      </w:r>
-      <w:r>
-        <w:t>.3) Style (CSS) (</w:t>
+        <w:t xml:space="preserve">                       20.3) Style (CSS) (</w:t>
       </w:r>
       <w:r>
         <w:rPr>
@@ -28116,17 +28115,11 @@
     </w:p>
     <w:p>
       <w:r>
-        <w:t xml:space="preserve">                                The </w:t>
-      </w:r>
-      <w:r>
-        <w:t xml:space="preserve">Password recovery form </w:t>
+        <w:t xml:space="preserve">                                The Password recovery form </w:t>
       </w:r>
       <w:proofErr w:type="gramStart"/>
       <w:r>
-        <w:t xml:space="preserve">shall  </w:t>
-      </w:r>
-      <w:r>
-        <w:t>be</w:t>
+        <w:t>shall  be</w:t>
       </w:r>
       <w:proofErr w:type="gramEnd"/>
       <w:r>
@@ -28135,13 +28128,7 @@
     </w:p>
     <w:p>
       <w:r>
-        <w:t xml:space="preserve">                    </w:t>
-      </w:r>
-      <w:r>
-        <w:t xml:space="preserve"> 20</w:t>
-      </w:r>
-      <w:r>
-        <w:t>.4) Language Amharic</w:t>
+        <w:t xml:space="preserve">                     20.4) Language Amharic</w:t>
       </w:r>
     </w:p>
     <w:p>
@@ -28178,30 +28165,12 @@
         <w:ind w:left="1440"/>
       </w:pPr>
       <w:r>
-        <w:t xml:space="preserve">- Perform step </w:t>
-      </w:r>
-      <w:r>
-        <w:t>20</w:t>
-      </w:r>
-      <w:r>
-        <w:t xml:space="preserve">.1 to </w:t>
-      </w:r>
-      <w:r>
-        <w:t>20</w:t>
-      </w:r>
-      <w:r>
-        <w:t>.3 with its corresponding Amharic translation</w:t>
-      </w:r>
-    </w:p>
-    <w:p>
-      <w:r>
-        <w:t xml:space="preserve">                     </w:t>
-      </w:r>
-      <w:r>
-        <w:t xml:space="preserve"> 20</w:t>
-      </w:r>
-      <w:r>
-        <w:t xml:space="preserve">.5) Language </w:t>
+        <w:t>- Perform step 20.1 to 20.3 with its corresponding Amharic translation</w:t>
+      </w:r>
+    </w:p>
+    <w:p>
+      <w:r>
+        <w:t xml:space="preserve">                      20.5) Language </w:t>
       </w:r>
       <w:proofErr w:type="spellStart"/>
       <w:r>
@@ -28235,19 +28204,7 @@
         <w:ind w:left="1440"/>
       </w:pPr>
       <w:r>
-        <w:t xml:space="preserve">- Perform step </w:t>
-      </w:r>
-      <w:r>
-        <w:t>20</w:t>
-      </w:r>
-      <w:r>
-        <w:t xml:space="preserve">.1 to </w:t>
-      </w:r>
-      <w:r>
-        <w:t>20</w:t>
-      </w:r>
-      <w:r>
-        <w:t xml:space="preserve">.3 with its corresponding </w:t>
+        <w:t xml:space="preserve">- Perform step 20.1 to 20.3 with its corresponding </w:t>
       </w:r>
       <w:proofErr w:type="spellStart"/>
       <w:r>
@@ -28260,13 +28217,7 @@
     </w:p>
     <w:p>
       <w:r>
-        <w:t xml:space="preserve">                      </w:t>
-      </w:r>
-      <w:r>
-        <w:t>20</w:t>
-      </w:r>
-      <w:r>
-        <w:t>.6) Language Tigrigna</w:t>
+        <w:t xml:space="preserve">                      20.6) Language Tigrigna</w:t>
       </w:r>
     </w:p>
     <w:p>
@@ -28299,30 +28250,12 @@
         <w:ind w:left="1440"/>
       </w:pPr>
       <w:r>
-        <w:t xml:space="preserve"> - Perform step </w:t>
-      </w:r>
-      <w:r>
-        <w:t>20</w:t>
-      </w:r>
-      <w:r>
-        <w:t xml:space="preserve">.1 to </w:t>
-      </w:r>
-      <w:r>
-        <w:t>20</w:t>
-      </w:r>
-      <w:r>
-        <w:t>.3 with its corresponding Tigrigna translation</w:t>
-      </w:r>
-    </w:p>
-    <w:p>
-      <w:r>
-        <w:t xml:space="preserve">                      </w:t>
-      </w:r>
-      <w:r>
-        <w:t>20</w:t>
-      </w:r>
-      <w:r>
-        <w:t>.7) Language Somali</w:t>
+        <w:t xml:space="preserve"> - Perform step 20.1 to 20.3 with its corresponding Tigrigna translation</w:t>
+      </w:r>
+    </w:p>
+    <w:p>
+      <w:r>
+        <w:t xml:space="preserve">                      20.7) Language Somali</w:t>
       </w:r>
     </w:p>
     <w:p>
@@ -28340,30 +28273,12 @@
         <w:ind w:left="1440"/>
       </w:pPr>
       <w:r>
-        <w:t xml:space="preserve">- Perform step </w:t>
-      </w:r>
-      <w:r>
-        <w:t>20</w:t>
-      </w:r>
-      <w:r>
-        <w:t xml:space="preserve">.1 to </w:t>
-      </w:r>
-      <w:r>
-        <w:t>20</w:t>
-      </w:r>
-      <w:r>
-        <w:t>.3 with its corresponding Somali translation</w:t>
-      </w:r>
-    </w:p>
-    <w:p>
-      <w:r>
-        <w:t xml:space="preserve">                      </w:t>
-      </w:r>
-      <w:r>
-        <w:t>20</w:t>
-      </w:r>
-      <w:r>
-        <w:t xml:space="preserve">.8) Language </w:t>
+        <w:t>- Perform step 20.1 to 20.3 with its corresponding Somali translation</w:t>
+      </w:r>
+    </w:p>
+    <w:p>
+      <w:r>
+        <w:t xml:space="preserve">                      20.8) Language </w:t>
       </w:r>
       <w:proofErr w:type="spellStart"/>
       <w:r>
@@ -28402,19 +28317,7 @@
         <w:ind w:left="1440"/>
       </w:pPr>
       <w:r>
-        <w:t xml:space="preserve">- Perform step </w:t>
-      </w:r>
-      <w:r>
-        <w:t>20</w:t>
-      </w:r>
-      <w:r>
-        <w:t xml:space="preserve">.1 to </w:t>
-      </w:r>
-      <w:r>
-        <w:t>20</w:t>
-      </w:r>
-      <w:r>
-        <w:t xml:space="preserve">.3 with its corresponding </w:t>
+        <w:t xml:space="preserve">- Perform step 20.1 to 20.3 with its corresponding </w:t>
       </w:r>
       <w:proofErr w:type="spellStart"/>
       <w:r>
@@ -28427,13 +28330,7 @@
     </w:p>
     <w:p>
       <w:r>
-        <w:t xml:space="preserve">                      </w:t>
-      </w:r>
-      <w:r>
-        <w:t>20</w:t>
-      </w:r>
-      <w:r>
-        <w:t xml:space="preserve">.9) Language </w:t>
+        <w:t xml:space="preserve">                      20.9) Language </w:t>
       </w:r>
       <w:proofErr w:type="spellStart"/>
       <w:r>
@@ -28475,19 +28372,7 @@
         <w:ind w:left="1440"/>
       </w:pPr>
       <w:r>
-        <w:t xml:space="preserve">- Perform step </w:t>
-      </w:r>
-      <w:r>
-        <w:t>20</w:t>
-      </w:r>
-      <w:r>
-        <w:t xml:space="preserve">.1 to </w:t>
-      </w:r>
-      <w:r>
-        <w:t>20</w:t>
-      </w:r>
-      <w:r>
-        <w:t xml:space="preserve">.3 with its </w:t>
+        <w:t xml:space="preserve">- Perform step 20.1 to 20.3 with its </w:t>
       </w:r>
       <w:proofErr w:type="gramStart"/>
       <w:r>
@@ -28505,13 +28390,7 @@
     </w:p>
     <w:p>
       <w:r>
-        <w:t xml:space="preserve">                       </w:t>
-      </w:r>
-      <w:r>
-        <w:t>20</w:t>
-      </w:r>
-      <w:r>
-        <w:t xml:space="preserve">.10) Language </w:t>
+        <w:t xml:space="preserve">                       20.10) Language </w:t>
       </w:r>
       <w:proofErr w:type="spellStart"/>
       <w:r>
@@ -28548,19 +28427,7 @@
         <w:ind w:left="1440"/>
       </w:pPr>
       <w:r>
-        <w:t xml:space="preserve"> - Perform step </w:t>
-      </w:r>
-      <w:r>
-        <w:t>20</w:t>
-      </w:r>
-      <w:r>
-        <w:t xml:space="preserve">.1 to </w:t>
-      </w:r>
-      <w:r>
-        <w:t>20</w:t>
-      </w:r>
-      <w:r>
-        <w:t xml:space="preserve">.3 with its corresponding </w:t>
+        <w:t xml:space="preserve"> - Perform step 20.1 to 20.3 with its corresponding </w:t>
       </w:r>
       <w:proofErr w:type="spellStart"/>
       <w:r>
@@ -31768,7 +31635,7 @@
 </file>
 
 <file path=customXml/itemProps1.xml><?xml version="1.0" encoding="utf-8"?>
-<ds:datastoreItem xmlns:ds="http://schemas.openxmlformats.org/officeDocument/2006/customXml" ds:itemID="{454B9CCB-BFD3-46CE-BFA3-3287018C5E22}">
+<ds:datastoreItem xmlns:ds="http://schemas.openxmlformats.org/officeDocument/2006/customXml" ds:itemID="{92F08EF4-E2B6-4BF7-86B8-E1ACDBDAA441}">
   <ds:schemaRefs>
     <ds:schemaRef ds:uri="http://schemas.openxmlformats.org/officeDocument/2006/bibliography"/>
   </ds:schemaRefs>

</xml_diff>

<commit_message>
Bug fix from the TS
</commit_message>
<xml_diff>
--- a/test/HT_test_spec.docx
+++ b/test/HT_test_spec.docx
@@ -19969,13 +19969,7 @@
         <w:rPr>
           <w:rFonts w:ascii="Nyala" w:hAnsi="Nyala" w:cs="Nyala"/>
         </w:rPr>
-        <w:t xml:space="preserve"> </w:t>
-      </w:r>
-      <w:r>
-        <w:rPr>
-          <w:rFonts w:ascii="Nyala" w:hAnsi="Nyala" w:cs="Nyala"/>
-        </w:rPr>
-        <w:t>(</w:t>
+        <w:t xml:space="preserve"> (</w:t>
       </w:r>
       <w:r>
         <w:rPr>
@@ -19991,8 +19985,6 @@
         </w:rPr>
         <w:t>)</w:t>
       </w:r>
-      <w:bookmarkStart w:id="16" w:name="_GoBack"/>
-      <w:bookmarkEnd w:id="16"/>
     </w:p>
     <w:p>
       <w:pPr>
@@ -20261,6 +20253,18 @@
           <w:color w:val="FF0000"/>
         </w:rPr>
         <w:t>error, all screen size</w:t>
+      </w:r>
+      <w:r>
+        <w:t>)</w:t>
+      </w:r>
+      <w:r>
+        <w:t xml:space="preserve"> (</w:t>
+      </w:r>
+      <w:r>
+        <w:rPr>
+          <w:color w:val="00B050"/>
+        </w:rPr>
+        <w:t>DONE</w:t>
       </w:r>
       <w:r>
         <w:t>)</w:t>
@@ -20659,11 +20663,11 @@
       <w:r>
         <w:t xml:space="preserve">       </w:t>
       </w:r>
-      <w:bookmarkStart w:id="17" w:name="_Toc44021838"/>
+      <w:bookmarkStart w:id="16" w:name="_Toc44021838"/>
       <w:r>
         <w:t>16) Logout</w:t>
       </w:r>
-      <w:bookmarkEnd w:id="17"/>
+      <w:bookmarkEnd w:id="16"/>
     </w:p>
     <w:p>
       <w:r>
@@ -20698,14 +20702,14 @@
       <w:r>
         <w:t xml:space="preserve">       </w:t>
       </w:r>
-      <w:bookmarkStart w:id="18" w:name="_Toc44021839"/>
+      <w:bookmarkStart w:id="17" w:name="_Toc44021839"/>
       <w:r>
         <w:t xml:space="preserve">17) Your </w:t>
       </w:r>
       <w:r>
         <w:t>Page</w:t>
       </w:r>
-      <w:bookmarkEnd w:id="18"/>
+      <w:bookmarkEnd w:id="17"/>
     </w:p>
     <w:p>
       <w:r>
@@ -20877,6 +20881,21 @@
         <w:t>error, all screen size</w:t>
       </w:r>
       <w:r>
+        <w:t>)</w:t>
+      </w:r>
+      <w:r>
+        <w:t xml:space="preserve">  (</w:t>
+      </w:r>
+      <w:r>
+        <w:rPr>
+          <w:color w:val="00B050"/>
+        </w:rPr>
+        <w:t>DONE</w:t>
+      </w:r>
+      <w:r>
+        <w:rPr>
+          <w:color w:val="00B050"/>
+        </w:rPr>
         <w:t>)</w:t>
       </w:r>
     </w:p>
@@ -21228,11 +21247,11 @@
       <w:r>
         <w:t xml:space="preserve">     </w:t>
       </w:r>
-      <w:bookmarkStart w:id="19" w:name="_Toc44021840"/>
+      <w:bookmarkStart w:id="18" w:name="_Toc44021840"/>
       <w:r>
         <w:t>18) Edit Profile</w:t>
       </w:r>
-      <w:bookmarkEnd w:id="19"/>
+      <w:bookmarkEnd w:id="18"/>
     </w:p>
     <w:p>
       <w:r>
@@ -22110,6 +22129,30 @@
           <w:b/>
           <w:bCs/>
           <w:color w:val="FF0000"/>
+        </w:rPr>
+        <w:t>)</w:t>
+      </w:r>
+      <w:r>
+        <w:rPr>
+          <w:b/>
+          <w:bCs/>
+          <w:color w:val="FF0000"/>
+        </w:rPr>
+        <w:t xml:space="preserve">  (</w:t>
+      </w:r>
+      <w:r>
+        <w:rPr>
+          <w:b/>
+          <w:bCs/>
+          <w:color w:val="00B050"/>
+        </w:rPr>
+        <w:t>DONE</w:t>
+      </w:r>
+      <w:r>
+        <w:rPr>
+          <w:b/>
+          <w:bCs/>
+          <w:color w:val="00B050"/>
         </w:rPr>
         <w:t>)</w:t>
       </w:r>
@@ -22569,11 +22612,11 @@
         <w:lastRenderedPageBreak/>
         <w:t xml:space="preserve">       </w:t>
       </w:r>
-      <w:bookmarkStart w:id="20" w:name="_Toc44021841"/>
+      <w:bookmarkStart w:id="19" w:name="_Toc44021841"/>
       <w:r>
         <w:t>19) Your Item</w:t>
       </w:r>
-      <w:bookmarkEnd w:id="20"/>
+      <w:bookmarkEnd w:id="19"/>
     </w:p>
     <w:p>
       <w:r>
@@ -23156,14 +23199,14 @@
       <w:r>
         <w:t xml:space="preserve">   </w:t>
       </w:r>
-      <w:bookmarkStart w:id="21" w:name="_Toc44021842"/>
+      <w:bookmarkStart w:id="20" w:name="_Toc44021842"/>
       <w:r>
         <w:t xml:space="preserve">20) </w:t>
       </w:r>
       <w:r>
         <w:t>Password Recovery</w:t>
       </w:r>
-      <w:bookmarkEnd w:id="21"/>
+      <w:bookmarkEnd w:id="20"/>
     </w:p>
     <w:p>
       <w:r>
@@ -23408,6 +23451,23 @@
       <w:r>
         <w:t>)</w:t>
       </w:r>
+      <w:r>
+        <w:t xml:space="preserve">  (</w:t>
+      </w:r>
+      <w:r>
+        <w:rPr>
+          <w:color w:val="00B050"/>
+        </w:rPr>
+        <w:t>DONE</w:t>
+      </w:r>
+      <w:r>
+        <w:rPr>
+          <w:color w:val="00B050"/>
+        </w:rPr>
+        <w:t>)</w:t>
+      </w:r>
+      <w:bookmarkStart w:id="21" w:name="_GoBack"/>
+      <w:bookmarkEnd w:id="21"/>
     </w:p>
     <w:p>
       <w:r>
@@ -26773,7 +26833,7 @@
 </file>
 
 <file path=customXml/itemProps1.xml><?xml version="1.0" encoding="utf-8"?>
-<ds:datastoreItem xmlns:ds="http://schemas.openxmlformats.org/officeDocument/2006/customXml" ds:itemID="{6CA58067-C907-47EB-8906-8DFB6E50C5B9}">
+<ds:datastoreItem xmlns:ds="http://schemas.openxmlformats.org/officeDocument/2006/customXml" ds:itemID="{667B5000-7C74-4F4B-A7B5-D651B145A0D5}">
   <ds:schemaRefs>
     <ds:schemaRef ds:uri="http://schemas.openxmlformats.org/officeDocument/2006/bibliography"/>
   </ds:schemaRefs>

</xml_diff>

<commit_message>
Bug fix and some language update
</commit_message>
<xml_diff>
--- a/test/HT_test_spec.docx
+++ b/test/HT_test_spec.docx
@@ -22617,6 +22617,27 @@
         <w:t>19) Your Item</w:t>
       </w:r>
       <w:bookmarkEnd w:id="19"/>
+      <w:r>
+        <w:t xml:space="preserve"> (</w:t>
+      </w:r>
+      <w:r>
+        <w:rPr>
+          <w:b/>
+          <w:bCs/>
+          <w:color w:val="FF0000"/>
+        </w:rPr>
+        <w:t>Error</w:t>
+      </w:r>
+      <w:r>
+        <w:rPr>
+          <w:b/>
+          <w:bCs/>
+          <w:color w:val="FF0000"/>
+        </w:rPr>
+        <w:t>)</w:t>
+      </w:r>
+      <w:bookmarkStart w:id="20" w:name="_GoBack"/>
+      <w:bookmarkEnd w:id="20"/>
     </w:p>
     <w:p>
       <w:r>
@@ -22781,6 +22802,21 @@
         <w:t>error, all screen size</w:t>
       </w:r>
       <w:r>
+        <w:t>)</w:t>
+      </w:r>
+      <w:r>
+        <w:t xml:space="preserve"> (</w:t>
+      </w:r>
+      <w:r>
+        <w:rPr>
+          <w:color w:val="00B050"/>
+        </w:rPr>
+        <w:t>?</w:t>
+      </w:r>
+      <w:r>
+        <w:rPr>
+          <w:color w:val="00B050"/>
+        </w:rPr>
         <w:t>)</w:t>
       </w:r>
     </w:p>
@@ -23199,14 +23235,14 @@
       <w:r>
         <w:t xml:space="preserve">   </w:t>
       </w:r>
-      <w:bookmarkStart w:id="20" w:name="_Toc44021842"/>
+      <w:bookmarkStart w:id="21" w:name="_Toc44021842"/>
       <w:r>
         <w:t xml:space="preserve">20) </w:t>
       </w:r>
       <w:r>
         <w:t>Password Recovery</w:t>
       </w:r>
-      <w:bookmarkEnd w:id="20"/>
+      <w:bookmarkEnd w:id="21"/>
     </w:p>
     <w:p>
       <w:r>
@@ -23359,6 +23395,21 @@
       <w:r>
         <w:t>)</w:t>
       </w:r>
+      <w:r>
+        <w:t xml:space="preserve">  (</w:t>
+      </w:r>
+      <w:r>
+        <w:rPr>
+          <w:color w:val="00B050"/>
+        </w:rPr>
+        <w:t>DONE</w:t>
+      </w:r>
+      <w:r>
+        <w:rPr>
+          <w:color w:val="00B050"/>
+        </w:rPr>
+        <w:t>)</w:t>
+      </w:r>
     </w:p>
     <w:p>
       <w:pPr>
@@ -23387,87 +23438,63 @@
         <w:t xml:space="preserve">   Positive Scenario:</w:t>
       </w:r>
       <w:r>
-        <w:t xml:space="preserve"> (</w:t>
-      </w:r>
-      <w:r>
-        <w:rPr>
-          <w:b/>
-          <w:bCs/>
+        <w:t xml:space="preserve"> </w:t>
+      </w:r>
+    </w:p>
+    <w:p>
+      <w:pPr>
+        <w:pStyle w:val="ListParagraph"/>
+        <w:ind w:left="1440"/>
+      </w:pPr>
+      <w:r>
+        <w:t xml:space="preserve">              Action: Enter a correct UserName and email then click “Recovery” button</w:t>
+      </w:r>
+    </w:p>
+    <w:p>
+      <w:pPr>
+        <w:pStyle w:val="ListParagraph"/>
+        <w:ind w:left="1440"/>
+      </w:pPr>
+      <w:r>
+        <w:t xml:space="preserve">              Result: </w:t>
+      </w:r>
+      <w:r>
+        <w:t xml:space="preserve"> Success message shall show</w:t>
+      </w:r>
+    </w:p>
+    <w:p>
+      <w:pPr>
+        <w:rPr>
           <w:color w:val="FF0000"/>
         </w:rPr>
-        <w:t>error,</w:t>
-      </w:r>
-      <w:r>
-        <w:t xml:space="preserve"> </w:t>
-      </w:r>
-      <w:r>
-        <w:rPr>
-          <w:b/>
-          <w:bCs/>
+      </w:pPr>
+      <w:r>
+        <w:t xml:space="preserve">                       20.3) Style (CSS) (</w:t>
+      </w:r>
+      <w:r>
+        <w:rPr>
           <w:color w:val="FF0000"/>
         </w:rPr>
-        <w:t>Language on success message</w:t>
+        <w:t>error, all screen size</w:t>
       </w:r>
       <w:r>
         <w:t>)</w:t>
       </w:r>
-    </w:p>
-    <w:p>
-      <w:pPr>
-        <w:pStyle w:val="ListParagraph"/>
-        <w:ind w:left="1440"/>
-      </w:pPr>
-      <w:r>
-        <w:t xml:space="preserve">              Action: Enter a correct UserName and email then click “Recovery” button</w:t>
-      </w:r>
-    </w:p>
-    <w:p>
-      <w:pPr>
-        <w:pStyle w:val="ListParagraph"/>
-        <w:ind w:left="1440"/>
-      </w:pPr>
-      <w:r>
-        <w:t xml:space="preserve">              Result: </w:t>
-      </w:r>
-      <w:r>
-        <w:t xml:space="preserve"> Success message shall show</w:t>
-      </w:r>
-    </w:p>
-    <w:p>
-      <w:pPr>
-        <w:rPr>
-          <w:color w:val="FF0000"/>
-        </w:rPr>
-      </w:pPr>
-      <w:r>
-        <w:t xml:space="preserve">                       20.3) Style (CSS) (</w:t>
-      </w:r>
-      <w:r>
-        <w:rPr>
-          <w:color w:val="FF0000"/>
-        </w:rPr>
-        <w:t>error, all screen size</w:t>
-      </w:r>
-      <w:r>
+      <w:r>
+        <w:t xml:space="preserve">  (</w:t>
+      </w:r>
+      <w:r>
+        <w:rPr>
+          <w:color w:val="00B050"/>
+        </w:rPr>
+        <w:t>DONE</w:t>
+      </w:r>
+      <w:r>
+        <w:rPr>
+          <w:color w:val="00B050"/>
+        </w:rPr>
         <w:t>)</w:t>
       </w:r>
-      <w:r>
-        <w:t xml:space="preserve">  (</w:t>
-      </w:r>
-      <w:r>
-        <w:rPr>
-          <w:color w:val="00B050"/>
-        </w:rPr>
-        <w:t>DONE</w:t>
-      </w:r>
-      <w:r>
-        <w:rPr>
-          <w:color w:val="00B050"/>
-        </w:rPr>
-        <w:t>)</w:t>
-      </w:r>
-      <w:bookmarkStart w:id="21" w:name="_GoBack"/>
-      <w:bookmarkEnd w:id="21"/>
     </w:p>
     <w:p>
       <w:r>
@@ -26833,7 +26860,7 @@
 </file>
 
 <file path=customXml/itemProps1.xml><?xml version="1.0" encoding="utf-8"?>
-<ds:datastoreItem xmlns:ds="http://schemas.openxmlformats.org/officeDocument/2006/customXml" ds:itemID="{667B5000-7C74-4F4B-A7B5-D651B145A0D5}">
+<ds:datastoreItem xmlns:ds="http://schemas.openxmlformats.org/officeDocument/2006/customXml" ds:itemID="{EEF6F42C-4242-4847-B001-E47D58E872F7}">
   <ds:schemaRefs>
     <ds:schemaRef ds:uri="http://schemas.openxmlformats.org/officeDocument/2006/bibliography"/>
   </ds:schemaRefs>

</xml_diff>